<commit_message>
Xong chức năng Customer
</commit_message>
<xml_diff>
--- a/CTK43/Lab/Lab06.docx
+++ b/CTK43/Lab/Lab06.docx
@@ -48,13 +48,13 @@
     </w:p>
     <w:p>
       <w:pPr>
+        <w:jc w:val="center"/>
         <w:rPr>
           <w:rFonts w:ascii="Times New Roman" w:hAnsi="Times New Roman" w:cs="Times New Roman"/>
           <w:b/>
           <w:bCs/>
           <w:sz w:val="32"/>
           <w:szCs w:val="32"/>
-          <w:u w:val="single"/>
         </w:rPr>
       </w:pPr>
       <w:r>
@@ -64,6 +64,60 @@
           <w:bCs/>
           <w:sz w:val="32"/>
           <w:szCs w:val="32"/>
+        </w:rPr>
+        <w:t>Github:</w:t>
+      </w:r>
+    </w:p>
+    <w:p>
+      <w:pPr>
+        <w:jc w:val="center"/>
+        <w:rPr>
+          <w:rFonts w:ascii="Times New Roman" w:hAnsi="Times New Roman" w:cs="Times New Roman"/>
+          <w:b/>
+          <w:bCs/>
+          <w:sz w:val="32"/>
+          <w:szCs w:val="32"/>
+        </w:rPr>
+      </w:pPr>
+      <w:hyperlink r:id="rId4" w:history="1">
+        <w:r>
+          <w:rPr>
+            <w:rStyle w:val="Hyperlink"/>
+          </w:rPr>
+          <w:t xml:space="preserve">Lap-Trinh-CSDL/CTK43/Lab/Lab06 </w:t>
+        </w:r>
+        <w:r>
+          <w:rPr>
+            <w:rStyle w:val="Hyperlink"/>
+          </w:rPr>
+          <w:t>a</w:t>
+        </w:r>
+        <w:r>
+          <w:rPr>
+            <w:rStyle w:val="Hyperlink"/>
+          </w:rPr>
+          <w:t>t main · Dat0309/Lap-Trinh-CSDL (github.com)</w:t>
+        </w:r>
+      </w:hyperlink>
+    </w:p>
+    <w:p>
+      <w:pPr>
+        <w:rPr>
+          <w:rFonts w:ascii="Times New Roman" w:hAnsi="Times New Roman" w:cs="Times New Roman"/>
+          <w:b/>
+          <w:bCs/>
+          <w:sz w:val="32"/>
+          <w:szCs w:val="32"/>
+          <w:u w:val="single"/>
+        </w:rPr>
+      </w:pPr>
+      <w:r>
+        <w:rPr>
+          <w:rFonts w:ascii="Times New Roman" w:hAnsi="Times New Roman" w:cs="Times New Roman"/>
+          <w:b/>
+          <w:bCs/>
+          <w:sz w:val="32"/>
+          <w:szCs w:val="32"/>
           <w:u w:val="single"/>
         </w:rPr>
         <w:t>Class Diagram</w:t>
@@ -80,6 +134,7 @@
       <w:r>
         <w:rPr>
           <w:rFonts w:ascii="Times New Roman" w:hAnsi="Times New Roman" w:cs="Times New Roman"/>
+          <w:noProof/>
           <w:sz w:val="32"/>
           <w:szCs w:val="32"/>
         </w:rPr>
@@ -99,7 +154,7 @@
                     <pic:cNvPicPr/>
                   </pic:nvPicPr>
                   <pic:blipFill>
-                    <a:blip r:embed="rId4"/>
+                    <a:blip r:embed="rId5"/>
                     <a:stretch>
                       <a:fillRect/>
                     </a:stretch>
@@ -154,6 +209,7 @@
       <w:r>
         <w:rPr>
           <w:rFonts w:ascii="Times New Roman" w:hAnsi="Times New Roman" w:cs="Times New Roman"/>
+          <w:noProof/>
           <w:sz w:val="32"/>
           <w:szCs w:val="32"/>
         </w:rPr>
@@ -174,7 +230,7 @@
                     <pic:cNvPicPr/>
                   </pic:nvPicPr>
                   <pic:blipFill>
-                    <a:blip r:embed="rId5"/>
+                    <a:blip r:embed="rId6"/>
                     <a:stretch>
                       <a:fillRect/>
                     </a:stretch>
@@ -229,6 +285,7 @@
       <w:r>
         <w:rPr>
           <w:rFonts w:ascii="Times New Roman" w:hAnsi="Times New Roman" w:cs="Times New Roman"/>
+          <w:noProof/>
           <w:sz w:val="32"/>
           <w:szCs w:val="32"/>
         </w:rPr>
@@ -249,7 +306,7 @@
                     <pic:cNvPicPr/>
                   </pic:nvPicPr>
                   <pic:blipFill>
-                    <a:blip r:embed="rId6"/>
+                    <a:blip r:embed="rId7"/>
                     <a:stretch>
                       <a:fillRect/>
                     </a:stretch>
@@ -304,6 +361,7 @@
       <w:r>
         <w:rPr>
           <w:rFonts w:ascii="Times New Roman" w:hAnsi="Times New Roman" w:cs="Times New Roman"/>
+          <w:noProof/>
           <w:sz w:val="32"/>
           <w:szCs w:val="32"/>
         </w:rPr>
@@ -324,7 +382,7 @@
                     <pic:cNvPicPr/>
                   </pic:nvPicPr>
                   <pic:blipFill>
-                    <a:blip r:embed="rId7"/>
+                    <a:blip r:embed="rId8"/>
                     <a:stretch>
                       <a:fillRect/>
                     </a:stretch>
@@ -356,6 +414,7 @@
       <w:r>
         <w:rPr>
           <w:rFonts w:ascii="Times New Roman" w:hAnsi="Times New Roman" w:cs="Times New Roman"/>
+          <w:noProof/>
           <w:sz w:val="32"/>
           <w:szCs w:val="32"/>
         </w:rPr>
@@ -376,7 +435,7 @@
                     <pic:cNvPicPr/>
                   </pic:nvPicPr>
                   <pic:blipFill>
-                    <a:blip r:embed="rId8"/>
+                    <a:blip r:embed="rId9"/>
                     <a:stretch>
                       <a:fillRect/>
                     </a:stretch>
@@ -431,6 +490,7 @@
       <w:r>
         <w:rPr>
           <w:rFonts w:ascii="Times New Roman" w:hAnsi="Times New Roman" w:cs="Times New Roman"/>
+          <w:noProof/>
           <w:sz w:val="32"/>
           <w:szCs w:val="32"/>
         </w:rPr>
@@ -451,7 +511,7 @@
                     <pic:cNvPicPr/>
                   </pic:nvPicPr>
                   <pic:blipFill>
-                    <a:blip r:embed="rId9"/>
+                    <a:blip r:embed="rId10"/>
                     <a:stretch>
                       <a:fillRect/>
                     </a:stretch>
@@ -506,6 +566,7 @@
       <w:r>
         <w:rPr>
           <w:rFonts w:ascii="Times New Roman" w:hAnsi="Times New Roman" w:cs="Times New Roman"/>
+          <w:noProof/>
           <w:sz w:val="32"/>
           <w:szCs w:val="32"/>
         </w:rPr>
@@ -526,7 +587,7 @@
                     <pic:cNvPicPr/>
                   </pic:nvPicPr>
                   <pic:blipFill>
-                    <a:blip r:embed="rId10"/>
+                    <a:blip r:embed="rId11"/>
                     <a:stretch>
                       <a:fillRect/>
                     </a:stretch>
@@ -558,6 +619,7 @@
       <w:r>
         <w:rPr>
           <w:rFonts w:ascii="Times New Roman" w:hAnsi="Times New Roman" w:cs="Times New Roman"/>
+          <w:noProof/>
           <w:sz w:val="32"/>
           <w:szCs w:val="32"/>
         </w:rPr>
@@ -577,7 +639,7 @@
                     <pic:cNvPicPr/>
                   </pic:nvPicPr>
                   <pic:blipFill>
-                    <a:blip r:embed="rId11"/>
+                    <a:blip r:embed="rId12"/>
                     <a:stretch>
                       <a:fillRect/>
                     </a:stretch>
@@ -632,6 +694,7 @@
       <w:r>
         <w:rPr>
           <w:rFonts w:ascii="Times New Roman" w:hAnsi="Times New Roman" w:cs="Times New Roman"/>
+          <w:noProof/>
           <w:sz w:val="32"/>
           <w:szCs w:val="32"/>
         </w:rPr>
@@ -652,7 +715,7 @@
                     <pic:cNvPicPr/>
                   </pic:nvPicPr>
                   <pic:blipFill>
-                    <a:blip r:embed="rId12"/>
+                    <a:blip r:embed="rId13"/>
                     <a:stretch>
                       <a:fillRect/>
                     </a:stretch>
@@ -707,6 +770,7 @@
       <w:r>
         <w:rPr>
           <w:rFonts w:ascii="Times New Roman" w:hAnsi="Times New Roman" w:cs="Times New Roman"/>
+          <w:noProof/>
           <w:sz w:val="32"/>
           <w:szCs w:val="32"/>
         </w:rPr>
@@ -726,7 +790,7 @@
                     <pic:cNvPicPr/>
                   </pic:nvPicPr>
                   <pic:blipFill>
-                    <a:blip r:embed="rId13"/>
+                    <a:blip r:embed="rId14"/>
                     <a:stretch>
                       <a:fillRect/>
                     </a:stretch>
@@ -768,33 +832,21 @@
           <w:u w:val="single"/>
         </w:rPr>
         <w:lastRenderedPageBreak/>
-        <w:t xml:space="preserve">Xem danh sách món </w:t>
-      </w:r>
-      <w:proofErr w:type="gramStart"/>
-      <w:r>
-        <w:rPr>
-          <w:rFonts w:ascii="Times New Roman" w:hAnsi="Times New Roman" w:cs="Times New Roman"/>
-          <w:i/>
-          <w:iCs/>
-          <w:sz w:val="32"/>
-          <w:szCs w:val="32"/>
-          <w:u w:val="single"/>
-        </w:rPr>
-        <w:t>ăn :</w:t>
-      </w:r>
-      <w:proofErr w:type="gramEnd"/>
-    </w:p>
-    <w:p>
-      <w:pPr>
-        <w:rPr>
-          <w:rFonts w:ascii="Times New Roman" w:hAnsi="Times New Roman" w:cs="Times New Roman"/>
-          <w:sz w:val="32"/>
-          <w:szCs w:val="32"/>
-        </w:rPr>
-      </w:pPr>
-      <w:r>
-        <w:rPr>
-          <w:rFonts w:ascii="Times New Roman" w:hAnsi="Times New Roman" w:cs="Times New Roman"/>
+        <w:t>Xem danh sách món ăn :</w:t>
+      </w:r>
+    </w:p>
+    <w:p>
+      <w:pPr>
+        <w:rPr>
+          <w:rFonts w:ascii="Times New Roman" w:hAnsi="Times New Roman" w:cs="Times New Roman"/>
+          <w:sz w:val="32"/>
+          <w:szCs w:val="32"/>
+        </w:rPr>
+      </w:pPr>
+      <w:r>
+        <w:rPr>
+          <w:rFonts w:ascii="Times New Roman" w:hAnsi="Times New Roman" w:cs="Times New Roman"/>
+          <w:noProof/>
           <w:sz w:val="32"/>
           <w:szCs w:val="32"/>
         </w:rPr>
@@ -814,7 +866,7 @@
                     <pic:cNvPicPr/>
                   </pic:nvPicPr>
                   <pic:blipFill>
-                    <a:blip r:embed="rId14"/>
+                    <a:blip r:embed="rId15"/>
                     <a:stretch>
                       <a:fillRect/>
                     </a:stretch>
@@ -892,6 +944,7 @@
       <w:r>
         <w:rPr>
           <w:rFonts w:ascii="Times New Roman" w:hAnsi="Times New Roman" w:cs="Times New Roman"/>
+          <w:noProof/>
           <w:sz w:val="32"/>
           <w:szCs w:val="32"/>
         </w:rPr>
@@ -911,7 +964,7 @@
                     <pic:cNvPicPr/>
                   </pic:nvPicPr>
                   <pic:blipFill>
-                    <a:blip r:embed="rId15"/>
+                    <a:blip r:embed="rId16"/>
                     <a:stretch>
                       <a:fillRect/>
                     </a:stretch>
@@ -967,6 +1020,7 @@
       <w:r>
         <w:rPr>
           <w:rFonts w:ascii="Times New Roman" w:hAnsi="Times New Roman" w:cs="Times New Roman"/>
+          <w:noProof/>
           <w:sz w:val="32"/>
           <w:szCs w:val="32"/>
         </w:rPr>
@@ -986,7 +1040,7 @@
                     <pic:cNvPicPr/>
                   </pic:nvPicPr>
                   <pic:blipFill>
-                    <a:blip r:embed="rId16"/>
+                    <a:blip r:embed="rId17"/>
                     <a:stretch>
                       <a:fillRect/>
                     </a:stretch>
@@ -1041,6 +1095,7 @@
       <w:r>
         <w:rPr>
           <w:rFonts w:ascii="Times New Roman" w:hAnsi="Times New Roman" w:cs="Times New Roman"/>
+          <w:noProof/>
           <w:sz w:val="32"/>
           <w:szCs w:val="32"/>
         </w:rPr>
@@ -1060,7 +1115,7 @@
                     <pic:cNvPicPr/>
                   </pic:nvPicPr>
                   <pic:blipFill>
-                    <a:blip r:embed="rId17"/>
+                    <a:blip r:embed="rId18"/>
                     <a:stretch>
                       <a:fillRect/>
                     </a:stretch>
@@ -1092,6 +1147,7 @@
       <w:r>
         <w:rPr>
           <w:rFonts w:ascii="Times New Roman" w:hAnsi="Times New Roman" w:cs="Times New Roman"/>
+          <w:noProof/>
           <w:sz w:val="32"/>
           <w:szCs w:val="32"/>
         </w:rPr>
@@ -1112,7 +1168,7 @@
                     <pic:cNvPicPr/>
                   </pic:nvPicPr>
                   <pic:blipFill>
-                    <a:blip r:embed="rId18"/>
+                    <a:blip r:embed="rId19"/>
                     <a:stretch>
                       <a:fillRect/>
                     </a:stretch>
@@ -1178,6 +1234,7 @@
       <w:r>
         <w:rPr>
           <w:rFonts w:ascii="Times New Roman" w:hAnsi="Times New Roman" w:cs="Times New Roman"/>
+          <w:noProof/>
           <w:sz w:val="32"/>
           <w:szCs w:val="32"/>
         </w:rPr>
@@ -1197,7 +1254,7 @@
                     <pic:cNvPicPr/>
                   </pic:nvPicPr>
                   <pic:blipFill>
-                    <a:blip r:embed="rId19"/>
+                    <a:blip r:embed="rId20"/>
                     <a:stretch>
                       <a:fillRect/>
                     </a:stretch>
@@ -1229,6 +1286,7 @@
       <w:r>
         <w:rPr>
           <w:rFonts w:ascii="Times New Roman" w:hAnsi="Times New Roman" w:cs="Times New Roman"/>
+          <w:noProof/>
           <w:sz w:val="32"/>
           <w:szCs w:val="32"/>
         </w:rPr>
@@ -1249,7 +1307,7 @@
                     <pic:cNvPicPr/>
                   </pic:nvPicPr>
                   <pic:blipFill>
-                    <a:blip r:embed="rId20"/>
+                    <a:blip r:embed="rId21"/>
                     <a:stretch>
                       <a:fillRect/>
                     </a:stretch>
@@ -1304,6 +1362,7 @@
       <w:r>
         <w:rPr>
           <w:rFonts w:ascii="Times New Roman" w:hAnsi="Times New Roman" w:cs="Times New Roman"/>
+          <w:noProof/>
           <w:sz w:val="32"/>
           <w:szCs w:val="32"/>
         </w:rPr>
@@ -1323,7 +1382,7 @@
                     <pic:cNvPicPr/>
                   </pic:nvPicPr>
                   <pic:blipFill>
-                    <a:blip r:embed="rId21"/>
+                    <a:blip r:embed="rId22"/>
                     <a:stretch>
                       <a:fillRect/>
                     </a:stretch>
@@ -1401,6 +1460,7 @@
       <w:r>
         <w:rPr>
           <w:rFonts w:ascii="Times New Roman" w:hAnsi="Times New Roman" w:cs="Times New Roman"/>
+          <w:noProof/>
           <w:sz w:val="32"/>
           <w:szCs w:val="32"/>
         </w:rPr>
@@ -1421,7 +1481,7 @@
                     <pic:cNvPicPr/>
                   </pic:nvPicPr>
                   <pic:blipFill>
-                    <a:blip r:embed="rId22"/>
+                    <a:blip r:embed="rId23"/>
                     <a:stretch>
                       <a:fillRect/>
                     </a:stretch>
@@ -1476,6 +1536,7 @@
       <w:r>
         <w:rPr>
           <w:rFonts w:ascii="Times New Roman" w:hAnsi="Times New Roman" w:cs="Times New Roman"/>
+          <w:noProof/>
           <w:sz w:val="32"/>
           <w:szCs w:val="32"/>
         </w:rPr>
@@ -1495,7 +1556,7 @@
                     <pic:cNvPicPr/>
                   </pic:nvPicPr>
                   <pic:blipFill>
-                    <a:blip r:embed="rId23"/>
+                    <a:blip r:embed="rId24"/>
                     <a:stretch>
                       <a:fillRect/>
                     </a:stretch>
@@ -1550,6 +1611,7 @@
       <w:r>
         <w:rPr>
           <w:rFonts w:ascii="Times New Roman" w:hAnsi="Times New Roman" w:cs="Times New Roman"/>
+          <w:noProof/>
           <w:sz w:val="32"/>
           <w:szCs w:val="32"/>
         </w:rPr>
@@ -1570,7 +1632,7 @@
                     <pic:cNvPicPr/>
                   </pic:nvPicPr>
                   <pic:blipFill>
-                    <a:blip r:embed="rId24"/>
+                    <a:blip r:embed="rId25"/>
                     <a:stretch>
                       <a:fillRect/>
                     </a:stretch>
@@ -1625,6 +1687,7 @@
       <w:r>
         <w:rPr>
           <w:rFonts w:ascii="Times New Roman" w:hAnsi="Times New Roman" w:cs="Times New Roman"/>
+          <w:noProof/>
           <w:sz w:val="32"/>
           <w:szCs w:val="32"/>
         </w:rPr>
@@ -1644,7 +1707,7 @@
                     <pic:cNvPicPr/>
                   </pic:nvPicPr>
                   <pic:blipFill>
-                    <a:blip r:embed="rId25"/>
+                    <a:blip r:embed="rId26"/>
                     <a:stretch>
                       <a:fillRect/>
                     </a:stretch>
@@ -1676,6 +1739,7 @@
       <w:r>
         <w:rPr>
           <w:rFonts w:ascii="Times New Roman" w:hAnsi="Times New Roman" w:cs="Times New Roman"/>
+          <w:noProof/>
           <w:sz w:val="32"/>
           <w:szCs w:val="32"/>
         </w:rPr>
@@ -1696,7 +1760,7 @@
                     <pic:cNvPicPr/>
                   </pic:nvPicPr>
                   <pic:blipFill>
-                    <a:blip r:embed="rId26"/>
+                    <a:blip r:embed="rId27"/>
                     <a:stretch>
                       <a:fillRect/>
                     </a:stretch>
@@ -1728,6 +1792,7 @@
       <w:r>
         <w:rPr>
           <w:rFonts w:ascii="Times New Roman" w:hAnsi="Times New Roman" w:cs="Times New Roman"/>
+          <w:noProof/>
           <w:sz w:val="32"/>
           <w:szCs w:val="32"/>
         </w:rPr>
@@ -1747,7 +1812,7 @@
                     <pic:cNvPicPr/>
                   </pic:nvPicPr>
                   <pic:blipFill>
-                    <a:blip r:embed="rId27"/>
+                    <a:blip r:embed="rId28"/>
                     <a:stretch>
                       <a:fillRect/>
                     </a:stretch>
@@ -1802,6 +1867,7 @@
       <w:r>
         <w:rPr>
           <w:rFonts w:ascii="Times New Roman" w:hAnsi="Times New Roman" w:cs="Times New Roman"/>
+          <w:noProof/>
           <w:sz w:val="32"/>
           <w:szCs w:val="32"/>
         </w:rPr>
@@ -1822,7 +1888,7 @@
                     <pic:cNvPicPr/>
                   </pic:nvPicPr>
                   <pic:blipFill>
-                    <a:blip r:embed="rId28"/>
+                    <a:blip r:embed="rId29"/>
                     <a:stretch>
                       <a:fillRect/>
                     </a:stretch>
@@ -1854,6 +1920,7 @@
       <w:r>
         <w:rPr>
           <w:rFonts w:ascii="Times New Roman" w:hAnsi="Times New Roman" w:cs="Times New Roman"/>
+          <w:noProof/>
           <w:sz w:val="32"/>
           <w:szCs w:val="32"/>
         </w:rPr>
@@ -1873,7 +1940,7 @@
                     <pic:cNvPicPr/>
                   </pic:nvPicPr>
                   <pic:blipFill>
-                    <a:blip r:embed="rId29"/>
+                    <a:blip r:embed="rId30"/>
                     <a:stretch>
                       <a:fillRect/>
                     </a:stretch>
@@ -1928,6 +1995,7 @@
       <w:r>
         <w:rPr>
           <w:rFonts w:ascii="Times New Roman" w:hAnsi="Times New Roman" w:cs="Times New Roman"/>
+          <w:noProof/>
           <w:sz w:val="32"/>
           <w:szCs w:val="32"/>
         </w:rPr>
@@ -1947,7 +2015,7 @@
                     <pic:cNvPicPr/>
                   </pic:nvPicPr>
                   <pic:blipFill>
-                    <a:blip r:embed="rId30"/>
+                    <a:blip r:embed="rId31"/>
                     <a:stretch>
                       <a:fillRect/>
                     </a:stretch>
@@ -1979,6 +2047,7 @@
       <w:r>
         <w:rPr>
           <w:rFonts w:ascii="Times New Roman" w:hAnsi="Times New Roman" w:cs="Times New Roman"/>
+          <w:noProof/>
           <w:sz w:val="32"/>
           <w:szCs w:val="32"/>
         </w:rPr>
@@ -1998,7 +2067,7 @@
                     <pic:cNvPicPr/>
                   </pic:nvPicPr>
                   <pic:blipFill>
-                    <a:blip r:embed="rId31"/>
+                    <a:blip r:embed="rId32"/>
                     <a:stretch>
                       <a:fillRect/>
                     </a:stretch>
@@ -2064,6 +2133,7 @@
       <w:r>
         <w:rPr>
           <w:rFonts w:ascii="Times New Roman" w:hAnsi="Times New Roman" w:cs="Times New Roman"/>
+          <w:noProof/>
           <w:sz w:val="32"/>
           <w:szCs w:val="32"/>
         </w:rPr>
@@ -2084,7 +2154,7 @@
                     <pic:cNvPicPr/>
                   </pic:nvPicPr>
                   <pic:blipFill>
-                    <a:blip r:embed="rId32"/>
+                    <a:blip r:embed="rId33"/>
                     <a:stretch>
                       <a:fillRect/>
                     </a:stretch>
@@ -2116,6 +2186,7 @@
       <w:r>
         <w:rPr>
           <w:rFonts w:ascii="Times New Roman" w:hAnsi="Times New Roman" w:cs="Times New Roman"/>
+          <w:noProof/>
           <w:sz w:val="32"/>
           <w:szCs w:val="32"/>
         </w:rPr>
@@ -2135,7 +2206,7 @@
                     <pic:cNvPicPr/>
                   </pic:nvPicPr>
                   <pic:blipFill>
-                    <a:blip r:embed="rId33"/>
+                    <a:blip r:embed="rId34"/>
                     <a:stretch>
                       <a:fillRect/>
                     </a:stretch>
@@ -2190,6 +2261,7 @@
       <w:r>
         <w:rPr>
           <w:rFonts w:ascii="Times New Roman" w:hAnsi="Times New Roman" w:cs="Times New Roman"/>
+          <w:noProof/>
           <w:sz w:val="32"/>
           <w:szCs w:val="32"/>
         </w:rPr>
@@ -2209,7 +2281,7 @@
                     <pic:cNvPicPr/>
                   </pic:nvPicPr>
                   <pic:blipFill>
-                    <a:blip r:embed="rId34"/>
+                    <a:blip r:embed="rId35"/>
                     <a:stretch>
                       <a:fillRect/>
                     </a:stretch>
@@ -2287,6 +2359,7 @@
       <w:r>
         <w:rPr>
           <w:rFonts w:ascii="Times New Roman" w:hAnsi="Times New Roman" w:cs="Times New Roman"/>
+          <w:noProof/>
           <w:sz w:val="32"/>
           <w:szCs w:val="32"/>
         </w:rPr>
@@ -2307,7 +2380,7 @@
                     <pic:cNvPicPr/>
                   </pic:nvPicPr>
                   <pic:blipFill>
-                    <a:blip r:embed="rId35"/>
+                    <a:blip r:embed="rId36"/>
                     <a:stretch>
                       <a:fillRect/>
                     </a:stretch>
@@ -2362,6 +2435,7 @@
       <w:r>
         <w:rPr>
           <w:rFonts w:ascii="Times New Roman" w:hAnsi="Times New Roman" w:cs="Times New Roman"/>
+          <w:noProof/>
           <w:sz w:val="32"/>
           <w:szCs w:val="32"/>
         </w:rPr>
@@ -2381,7 +2455,7 @@
                     <pic:cNvPicPr/>
                   </pic:nvPicPr>
                   <pic:blipFill>
-                    <a:blip r:embed="rId36"/>
+                    <a:blip r:embed="rId37"/>
                     <a:stretch>
                       <a:fillRect/>
                     </a:stretch>
@@ -2436,6 +2510,7 @@
       <w:r>
         <w:rPr>
           <w:rFonts w:ascii="Times New Roman" w:hAnsi="Times New Roman" w:cs="Times New Roman"/>
+          <w:noProof/>
           <w:sz w:val="32"/>
           <w:szCs w:val="32"/>
         </w:rPr>
@@ -2456,7 +2531,7 @@
                     <pic:cNvPicPr/>
                   </pic:nvPicPr>
                   <pic:blipFill>
-                    <a:blip r:embed="rId37"/>
+                    <a:blip r:embed="rId38"/>
                     <a:stretch>
                       <a:fillRect/>
                     </a:stretch>
@@ -2488,6 +2563,7 @@
       <w:r>
         <w:rPr>
           <w:rFonts w:ascii="Times New Roman" w:hAnsi="Times New Roman" w:cs="Times New Roman"/>
+          <w:noProof/>
           <w:sz w:val="32"/>
           <w:szCs w:val="32"/>
         </w:rPr>
@@ -2507,7 +2583,7 @@
                     <pic:cNvPicPr/>
                   </pic:nvPicPr>
                   <pic:blipFill>
-                    <a:blip r:embed="rId38"/>
+                    <a:blip r:embed="rId39"/>
                     <a:stretch>
                       <a:fillRect/>
                     </a:stretch>
@@ -2562,6 +2638,7 @@
       <w:r>
         <w:rPr>
           <w:rFonts w:ascii="Times New Roman" w:hAnsi="Times New Roman" w:cs="Times New Roman"/>
+          <w:noProof/>
           <w:sz w:val="32"/>
           <w:szCs w:val="32"/>
         </w:rPr>
@@ -2582,7 +2659,7 @@
                     <pic:cNvPicPr/>
                   </pic:nvPicPr>
                   <pic:blipFill>
-                    <a:blip r:embed="rId39"/>
+                    <a:blip r:embed="rId40"/>
                     <a:stretch>
                       <a:fillRect/>
                     </a:stretch>
@@ -2614,6 +2691,7 @@
       <w:r>
         <w:rPr>
           <w:rFonts w:ascii="Times New Roman" w:hAnsi="Times New Roman" w:cs="Times New Roman"/>
+          <w:noProof/>
           <w:sz w:val="32"/>
           <w:szCs w:val="32"/>
         </w:rPr>
@@ -2633,7 +2711,7 @@
                     <pic:cNvPicPr/>
                   </pic:nvPicPr>
                   <pic:blipFill>
-                    <a:blip r:embed="rId40"/>
+                    <a:blip r:embed="rId41"/>
                     <a:stretch>
                       <a:fillRect/>
                     </a:stretch>
@@ -2688,6 +2766,7 @@
       <w:r>
         <w:rPr>
           <w:rFonts w:ascii="Times New Roman" w:hAnsi="Times New Roman" w:cs="Times New Roman"/>
+          <w:noProof/>
           <w:sz w:val="32"/>
           <w:szCs w:val="32"/>
         </w:rPr>
@@ -2708,7 +2787,7 @@
                     <pic:cNvPicPr/>
                   </pic:nvPicPr>
                   <pic:blipFill>
-                    <a:blip r:embed="rId41"/>
+                    <a:blip r:embed="rId42"/>
                     <a:stretch>
                       <a:fillRect/>
                     </a:stretch>
@@ -2763,6 +2842,7 @@
       <w:r>
         <w:rPr>
           <w:rFonts w:ascii="Times New Roman" w:hAnsi="Times New Roman" w:cs="Times New Roman"/>
+          <w:noProof/>
           <w:sz w:val="32"/>
           <w:szCs w:val="32"/>
         </w:rPr>
@@ -2782,7 +2862,7 @@
                     <pic:cNvPicPr/>
                   </pic:nvPicPr>
                   <pic:blipFill>
-                    <a:blip r:embed="rId42"/>
+                    <a:blip r:embed="rId43"/>
                     <a:stretch>
                       <a:fillRect/>
                     </a:stretch>
@@ -2814,6 +2894,7 @@
       <w:r>
         <w:rPr>
           <w:rFonts w:ascii="Times New Roman" w:hAnsi="Times New Roman" w:cs="Times New Roman"/>
+          <w:noProof/>
           <w:sz w:val="32"/>
           <w:szCs w:val="32"/>
         </w:rPr>
@@ -2834,7 +2915,7 @@
                     <pic:cNvPicPr/>
                   </pic:nvPicPr>
                   <pic:blipFill>
-                    <a:blip r:embed="rId43"/>
+                    <a:blip r:embed="rId44"/>
                     <a:stretch>
                       <a:fillRect/>
                     </a:stretch>
@@ -2866,6 +2947,7 @@
       <w:r>
         <w:rPr>
           <w:rFonts w:ascii="Times New Roman" w:hAnsi="Times New Roman" w:cs="Times New Roman"/>
+          <w:noProof/>
           <w:sz w:val="32"/>
           <w:szCs w:val="32"/>
         </w:rPr>
@@ -2885,7 +2967,7 @@
                     <pic:cNvPicPr/>
                   </pic:nvPicPr>
                   <pic:blipFill>
-                    <a:blip r:embed="rId44"/>
+                    <a:blip r:embed="rId45"/>
                     <a:stretch>
                       <a:fillRect/>
                     </a:stretch>
@@ -2940,6 +3022,7 @@
       <w:r>
         <w:rPr>
           <w:rFonts w:ascii="Times New Roman" w:hAnsi="Times New Roman" w:cs="Times New Roman"/>
+          <w:noProof/>
           <w:sz w:val="32"/>
           <w:szCs w:val="32"/>
         </w:rPr>
@@ -2960,7 +3043,7 @@
                     <pic:cNvPicPr/>
                   </pic:nvPicPr>
                   <pic:blipFill>
-                    <a:blip r:embed="rId45"/>
+                    <a:blip r:embed="rId46"/>
                     <a:stretch>
                       <a:fillRect/>
                     </a:stretch>
@@ -3417,6 +3500,30 @@
     <w:semiHidden/>
     <w:unhideWhenUsed/>
   </w:style>
+  <w:style w:type="character" w:styleId="Hyperlink">
+    <w:name w:val="Hyperlink"/>
+    <w:basedOn w:val="DefaultParagraphFont"/>
+    <w:uiPriority w:val="99"/>
+    <w:semiHidden/>
+    <w:unhideWhenUsed/>
+    <w:rsid w:val="00A8705A"/>
+    <w:rPr>
+      <w:color w:val="0000FF"/>
+      <w:u w:val="single"/>
+    </w:rPr>
+  </w:style>
+  <w:style w:type="character" w:styleId="FollowedHyperlink">
+    <w:name w:val="FollowedHyperlink"/>
+    <w:basedOn w:val="DefaultParagraphFont"/>
+    <w:uiPriority w:val="99"/>
+    <w:semiHidden/>
+    <w:unhideWhenUsed/>
+    <w:rsid w:val="00A8705A"/>
+    <w:rPr>
+      <w:color w:val="954F72" w:themeColor="followedHyperlink"/>
+      <w:u w:val="single"/>
+    </w:rPr>
+  </w:style>
 </w:styles>
 </file>
 

</xml_diff>